<commit_message>
potion rewards on level up & completing pomodoro session
</commit_message>
<xml_diff>
--- a/documentation/TESTING LOG.docx
+++ b/documentation/TESTING LOG.docx
@@ -66,7 +66,6 @@
         <w:rPr>
           <w:sz w:val="28"/>
           <w:szCs w:val="28"/>
-          <w:highlight w:val="yellow"/>
         </w:rPr>
         <w:t>relevant implications, UX principles, iterations</w:t>
       </w:r>
@@ -74,9 +73,15 @@
         <w:rPr>
           <w:sz w:val="28"/>
           <w:szCs w:val="28"/>
-          <w:highlight w:val="yellow"/>
         </w:rPr>
-        <w:t xml:space="preserve"> (MOVE TO HERE)</w:t>
+        <w:t xml:space="preserve"> </w:t>
+      </w:r>
+      <w:r>
+        <w:rPr>
+          <w:sz w:val="28"/>
+          <w:szCs w:val="28"/>
+        </w:rPr>
+        <w:t>&amp; much more</w:t>
       </w:r>
     </w:p>
     <w:p>
@@ -735,7 +740,7 @@
                 <w:noProof/>
               </w:rPr>
               <w:drawing>
-                <wp:inline distT="0" distB="0" distL="0" distR="0" wp14:anchorId="152F7003" wp14:editId="2AB0DFD7">
+                <wp:inline distT="0" distB="0" distL="0" distR="0" wp14:anchorId="152F7003" wp14:editId="51095C78">
                   <wp:extent cx="1844702" cy="684260"/>
                   <wp:effectExtent l="0" t="0" r="3175" b="1905"/>
                   <wp:docPr id="2147337447" name="Picture 1"/>
@@ -781,7 +786,7 @@
                 <w:noProof/>
               </w:rPr>
               <w:drawing>
-                <wp:inline distT="0" distB="0" distL="0" distR="0" wp14:anchorId="7A16D392" wp14:editId="493C55B5">
+                <wp:inline distT="0" distB="0" distL="0" distR="0" wp14:anchorId="7A16D392" wp14:editId="474F8761">
                   <wp:extent cx="1979875" cy="2537535"/>
                   <wp:effectExtent l="0" t="0" r="1905" b="0"/>
                   <wp:docPr id="694884109" name="Picture 2"/>
@@ -2520,6 +2525,7 @@
               <w:rPr>
                 <w:b w:val="0"/>
               </w:rPr>
+              <w:lastRenderedPageBreak/>
               <w:t xml:space="preserve">Quest Removal </w:t>
             </w:r>
             <w:r>
@@ -6379,6 +6385,85 @@
             <w:pPr>
               <w:cnfStyle w:val="000000100000" w:firstRow="0" w:lastRow="0" w:firstColumn="0" w:lastColumn="0" w:oddVBand="0" w:evenVBand="0" w:oddHBand="1" w:evenHBand="0" w:firstRowFirstColumn="0" w:firstRowLastColumn="0" w:lastRowFirstColumn="0" w:lastRowLastColumn="0"/>
             </w:pPr>
+            <w:r>
+              <w:drawing>
+                <wp:inline distT="0" distB="0" distL="0" distR="0" wp14:anchorId="156B7BA4" wp14:editId="6145A172">
+                  <wp:extent cx="3013545" cy="1416014"/>
+                  <wp:effectExtent l="0" t="0" r="0" b="0"/>
+                  <wp:docPr id="1104316947" name="Picture 1"/>
+                  <wp:cNvGraphicFramePr>
+                    <a:graphicFrameLocks xmlns:a="http://schemas.openxmlformats.org/drawingml/2006/main" noChangeAspect="1"/>
+                  </wp:cNvGraphicFramePr>
+                  <a:graphic xmlns:a="http://schemas.openxmlformats.org/drawingml/2006/main">
+                    <a:graphicData uri="http://schemas.openxmlformats.org/drawingml/2006/picture">
+                      <pic:pic xmlns:pic="http://schemas.openxmlformats.org/drawingml/2006/picture">
+                        <pic:nvPicPr>
+                          <pic:cNvPr id="1104316947" name=""/>
+                          <pic:cNvPicPr/>
+                        </pic:nvPicPr>
+                        <pic:blipFill>
+                          <a:blip r:embed="rId62"/>
+                          <a:stretch>
+                            <a:fillRect/>
+                          </a:stretch>
+                        </pic:blipFill>
+                        <pic:spPr>
+                          <a:xfrm>
+                            <a:off x="0" y="0"/>
+                            <a:ext cx="3038930" cy="1427942"/>
+                          </a:xfrm>
+                          <a:prstGeom prst="rect">
+                            <a:avLst/>
+                          </a:prstGeom>
+                        </pic:spPr>
+                      </pic:pic>
+                    </a:graphicData>
+                  </a:graphic>
+                </wp:inline>
+              </w:drawing>
+            </w:r>
+          </w:p>
+          <w:p>
+            <w:pPr>
+              <w:cnfStyle w:val="000000100000" w:firstRow="0" w:lastRow="0" w:firstColumn="0" w:lastColumn="0" w:oddVBand="0" w:evenVBand="0" w:oddHBand="1" w:evenHBand="0" w:firstRowFirstColumn="0" w:firstRowLastColumn="0" w:lastRowFirstColumn="0" w:lastRowLastColumn="0"/>
+            </w:pPr>
+            <w:r>
+              <w:drawing>
+                <wp:inline distT="0" distB="0" distL="0" distR="0" wp14:anchorId="67994866" wp14:editId="0BFE726E">
+                  <wp:extent cx="3013075" cy="1576799"/>
+                  <wp:effectExtent l="0" t="0" r="0" b="4445"/>
+                  <wp:docPr id="317575809" name="Picture 1"/>
+                  <wp:cNvGraphicFramePr>
+                    <a:graphicFrameLocks xmlns:a="http://schemas.openxmlformats.org/drawingml/2006/main" noChangeAspect="1"/>
+                  </wp:cNvGraphicFramePr>
+                  <a:graphic xmlns:a="http://schemas.openxmlformats.org/drawingml/2006/main">
+                    <a:graphicData uri="http://schemas.openxmlformats.org/drawingml/2006/picture">
+                      <pic:pic xmlns:pic="http://schemas.openxmlformats.org/drawingml/2006/picture">
+                        <pic:nvPicPr>
+                          <pic:cNvPr id="317575809" name=""/>
+                          <pic:cNvPicPr/>
+                        </pic:nvPicPr>
+                        <pic:blipFill>
+                          <a:blip r:embed="rId63"/>
+                          <a:stretch>
+                            <a:fillRect/>
+                          </a:stretch>
+                        </pic:blipFill>
+                        <pic:spPr>
+                          <a:xfrm>
+                            <a:off x="0" y="0"/>
+                            <a:ext cx="3038627" cy="1590171"/>
+                          </a:xfrm>
+                          <a:prstGeom prst="rect">
+                            <a:avLst/>
+                          </a:prstGeom>
+                        </pic:spPr>
+                      </pic:pic>
+                    </a:graphicData>
+                  </a:graphic>
+                </wp:inline>
+              </w:drawing>
+            </w:r>
           </w:p>
         </w:tc>
         <w:tc>
@@ -6390,6 +6475,16 @@
               <w:jc w:val="center"/>
               <w:cnfStyle w:val="000000100000" w:firstRow="0" w:lastRow="0" w:firstColumn="0" w:lastColumn="0" w:oddVBand="0" w:evenVBand="0" w:oddHBand="1" w:evenHBand="0" w:firstRowFirstColumn="0" w:firstRowLastColumn="0" w:lastRowFirstColumn="0" w:lastRowLastColumn="0"/>
             </w:pPr>
+            <w:r>
+              <w:rPr>
+                <w:rFonts w:ascii="Segoe UI Symbol" w:hAnsi="Segoe UI Symbol" w:cs="Segoe UI Symbol"/>
+                <w:b/>
+                <w:bCs/>
+                <w:sz w:val="48"/>
+                <w:szCs w:val="48"/>
+              </w:rPr>
+              <w:t>✔</w:t>
+            </w:r>
           </w:p>
         </w:tc>
       </w:tr>
@@ -6437,6 +6532,7 @@
           <w:sz w:val="28"/>
           <w:szCs w:val="28"/>
         </w:rPr>
+        <w:lastRenderedPageBreak/>
         <w:t xml:space="preserve">After each iteration, I also tested </w:t>
       </w:r>
       <w:r>
@@ -6748,7 +6844,7 @@
                           <pic:cNvPicPr/>
                         </pic:nvPicPr>
                         <pic:blipFill>
-                          <a:blip r:embed="rId62"/>
+                          <a:blip r:embed="rId64"/>
                           <a:stretch>
                             <a:fillRect/>
                           </a:stretch>
@@ -6789,6 +6885,7 @@
                 <w:b w:val="0"/>
                 <w:bCs w:val="0"/>
               </w:rPr>
+              <w:lastRenderedPageBreak/>
               <w:t>The pomodoro timer is a bit boring</w:t>
             </w:r>
           </w:p>
@@ -6840,7 +6937,7 @@
                           <pic:cNvPicPr/>
                         </pic:nvPicPr>
                         <pic:blipFill>
-                          <a:blip r:embed="rId63"/>
+                          <a:blip r:embed="rId65"/>
                           <a:stretch>
                             <a:fillRect/>
                           </a:stretch>
@@ -7017,7 +7114,6 @@
                 <w:b w:val="0"/>
                 <w:bCs w:val="0"/>
               </w:rPr>
-              <w:lastRenderedPageBreak/>
               <w:t>Add an option to hide the header/HUD. It becomes unnecessary and takes up space when the user is more familiar with the website</w:t>
             </w:r>
           </w:p>
@@ -7255,6 +7351,7 @@
                 <w:b w:val="0"/>
                 <w:bCs w:val="0"/>
               </w:rPr>
+              <w:lastRenderedPageBreak/>
               <w:t>Ability to sort quests</w:t>
             </w:r>
           </w:p>
@@ -7306,7 +7403,7 @@
                           <pic:cNvPicPr/>
                         </pic:nvPicPr>
                         <pic:blipFill>
-                          <a:blip r:embed="rId64"/>
+                          <a:blip r:embed="rId66"/>
                           <a:stretch>
                             <a:fillRect/>
                           </a:stretch>
@@ -7408,7 +7505,7 @@
                           <pic:cNvPicPr/>
                         </pic:nvPicPr>
                         <pic:blipFill>
-                          <a:blip r:embed="rId65"/>
+                          <a:blip r:embed="rId67"/>
                           <a:stretch>
                             <a:fillRect/>
                           </a:stretch>
@@ -7450,7 +7547,7 @@
                           <pic:cNvPicPr/>
                         </pic:nvPicPr>
                         <pic:blipFill>
-                          <a:blip r:embed="rId66"/>
+                          <a:blip r:embed="rId68"/>
                           <a:stretch>
                             <a:fillRect/>
                           </a:stretch>
@@ -7567,7 +7664,7 @@
                           <pic:cNvPicPr/>
                         </pic:nvPicPr>
                         <pic:blipFill>
-                          <a:blip r:embed="rId67"/>
+                          <a:blip r:embed="rId69"/>
                           <a:stretch>
                             <a:fillRect/>
                           </a:stretch>
@@ -7609,7 +7706,7 @@
                           <pic:cNvPicPr/>
                         </pic:nvPicPr>
                         <pic:blipFill>
-                          <a:blip r:embed="rId68"/>
+                          <a:blip r:embed="rId70"/>
                           <a:stretch>
                             <a:fillRect/>
                           </a:stretch>
@@ -7653,7 +7750,6 @@
                 <w:b w:val="0"/>
                 <w:bCs w:val="0"/>
               </w:rPr>
-              <w:lastRenderedPageBreak/>
               <w:t>Option to randomly generate a side quest</w:t>
             </w:r>
           </w:p>
@@ -7708,7 +7804,7 @@
                           <pic:cNvPicPr/>
                         </pic:nvPicPr>
                         <pic:blipFill>
-                          <a:blip r:embed="rId69"/>
+                          <a:blip r:embed="rId71"/>
                           <a:stretch>
                             <a:fillRect/>
                           </a:stretch>
@@ -7925,7 +8021,7 @@
                           <pic:cNvPicPr/>
                         </pic:nvPicPr>
                         <pic:blipFill>
-                          <a:blip r:embed="rId70"/>
+                          <a:blip r:embed="rId72"/>
                           <a:stretch>
                             <a:fillRect/>
                           </a:stretch>
@@ -7934,6 +8030,162 @@
                           <a:xfrm>
                             <a:off x="0" y="0"/>
                             <a:ext cx="1521465" cy="412190"/>
+                          </a:xfrm>
+                          <a:prstGeom prst="rect">
+                            <a:avLst/>
+                          </a:prstGeom>
+                        </pic:spPr>
+                      </pic:pic>
+                    </a:graphicData>
+                  </a:graphic>
+                </wp:inline>
+              </w:drawing>
+            </w:r>
+          </w:p>
+        </w:tc>
+      </w:tr>
+      <w:tr>
+        <w:tc>
+          <w:tcPr>
+            <w:cnfStyle w:val="001000000000" w:firstRow="0" w:lastRow="0" w:firstColumn="1" w:lastColumn="0" w:oddVBand="0" w:evenVBand="0" w:oddHBand="0" w:evenHBand="0" w:firstRowFirstColumn="0" w:firstRowLastColumn="0" w:lastRowFirstColumn="0" w:lastRowLastColumn="0"/>
+            <w:tcW w:w="4451" w:type="dxa"/>
+          </w:tcPr>
+          <w:p>
+            <w:pPr>
+              <w:rPr>
+                <w:b w:val="0"/>
+                <w:bCs w:val="0"/>
+              </w:rPr>
+            </w:pPr>
+            <w:r>
+              <w:rPr>
+                <w:b w:val="0"/>
+                <w:bCs w:val="0"/>
+              </w:rPr>
+              <w:lastRenderedPageBreak/>
+              <w:t xml:space="preserve">The level up rewards </w:t>
+            </w:r>
+            <w:r>
+              <w:rPr>
+                <w:b w:val="0"/>
+                <w:bCs w:val="0"/>
+              </w:rPr>
+              <w:t xml:space="preserve">are </w:t>
+            </w:r>
+            <w:r>
+              <w:rPr>
+                <w:b w:val="0"/>
+                <w:bCs w:val="0"/>
+              </w:rPr>
+              <w:t xml:space="preserve">underwhelming, considering </w:t>
+            </w:r>
+            <w:r>
+              <w:rPr>
+                <w:b w:val="0"/>
+                <w:bCs w:val="0"/>
+              </w:rPr>
+              <w:t>that it</w:t>
+            </w:r>
+            <w:r>
+              <w:rPr>
+                <w:b w:val="0"/>
+                <w:bCs w:val="0"/>
+              </w:rPr>
+              <w:t xml:space="preserve"> is </w:t>
+            </w:r>
+            <w:r>
+              <w:rPr>
+                <w:b w:val="0"/>
+                <w:bCs w:val="0"/>
+              </w:rPr>
+              <w:t>pretty hard to level up</w:t>
+            </w:r>
+          </w:p>
+        </w:tc>
+        <w:tc>
+          <w:tcPr>
+            <w:tcW w:w="4473" w:type="dxa"/>
+          </w:tcPr>
+          <w:p>
+            <w:pPr>
+              <w:cnfStyle w:val="000000000000" w:firstRow="0" w:lastRow="0" w:firstColumn="0" w:lastColumn="0" w:oddVBand="0" w:evenVBand="0" w:oddHBand="0" w:evenHBand="0" w:firstRowFirstColumn="0" w:firstRowLastColumn="0" w:lastRowFirstColumn="0" w:lastRowLastColumn="0"/>
+            </w:pPr>
+            <w:r>
+              <w:t>Each time the user levels up, they gain one of each boost potion</w:t>
+            </w:r>
+            <w:r>
+              <w:t>.</w:t>
+            </w:r>
+          </w:p>
+          <w:p>
+            <w:pPr>
+              <w:cnfStyle w:val="000000000000" w:firstRow="0" w:lastRow="0" w:firstColumn="0" w:lastColumn="0" w:oddVBand="0" w:evenVBand="0" w:oddHBand="0" w:evenHBand="0" w:firstRowFirstColumn="0" w:firstRowLastColumn="0" w:lastRowFirstColumn="0" w:lastRowLastColumn="0"/>
+            </w:pPr>
+            <w:r>
+              <w:t xml:space="preserve">I also made it so that </w:t>
+            </w:r>
+            <w:proofErr w:type="gramStart"/>
+            <w:r>
+              <w:t>user</w:t>
+            </w:r>
+            <w:proofErr w:type="gramEnd"/>
+            <w:r>
+              <w:t xml:space="preserve"> gains a random potion upon finishing a focus session (pomodoro).</w:t>
+            </w:r>
+          </w:p>
+          <w:p>
+            <w:pPr>
+              <w:cnfStyle w:val="000000000000" w:firstRow="0" w:lastRow="0" w:firstColumn="0" w:lastColumn="0" w:oddVBand="0" w:evenVBand="0" w:oddHBand="0" w:evenHBand="0" w:firstRowFirstColumn="0" w:firstRowLastColumn="0" w:lastRowFirstColumn="0" w:lastRowLastColumn="0"/>
+            </w:pPr>
+            <w:r>
+              <w:t>Might add more rewards later.</w:t>
+            </w:r>
+          </w:p>
+        </w:tc>
+        <w:tc>
+          <w:tcPr>
+            <w:tcW w:w="4746" w:type="dxa"/>
+          </w:tcPr>
+          <w:p>
+            <w:pPr>
+              <w:cnfStyle w:val="000000000000" w:firstRow="0" w:lastRow="0" w:firstColumn="0" w:lastColumn="0" w:oddVBand="0" w:evenVBand="0" w:oddHBand="0" w:evenHBand="0" w:firstRowFirstColumn="0" w:firstRowLastColumn="0" w:lastRowFirstColumn="0" w:lastRowLastColumn="0"/>
+              <w:rPr>
+                <w:b/>
+                <w:bCs/>
+                <w:noProof/>
+              </w:rPr>
+            </w:pPr>
+            <w:r>
+              <w:rPr>
+                <w:b/>
+                <w:bCs/>
+                <w:noProof/>
+              </w:rPr>
+              <w:drawing>
+                <wp:inline distT="0" distB="0" distL="0" distR="0" wp14:anchorId="219F22B8" wp14:editId="4A45A733">
+                  <wp:extent cx="2130949" cy="1810001"/>
+                  <wp:effectExtent l="0" t="0" r="3175" b="0"/>
+                  <wp:docPr id="638723020" name="Picture 1"/>
+                  <wp:cNvGraphicFramePr>
+                    <a:graphicFrameLocks xmlns:a="http://schemas.openxmlformats.org/drawingml/2006/main" noChangeAspect="1"/>
+                  </wp:cNvGraphicFramePr>
+                  <a:graphic xmlns:a="http://schemas.openxmlformats.org/drawingml/2006/main">
+                    <a:graphicData uri="http://schemas.openxmlformats.org/drawingml/2006/picture">
+                      <pic:pic xmlns:pic="http://schemas.openxmlformats.org/drawingml/2006/picture">
+                        <pic:nvPicPr>
+                          <pic:cNvPr id="638723020" name=""/>
+                          <pic:cNvPicPr/>
+                        </pic:nvPicPr>
+                        <pic:blipFill>
+                          <a:blip r:embed="rId73"/>
+                          <a:stretch>
+                            <a:fillRect/>
+                          </a:stretch>
+                        </pic:blipFill>
+                        <pic:spPr>
+                          <a:xfrm>
+                            <a:off x="0" y="0"/>
+                            <a:ext cx="2162644" cy="1836922"/>
                           </a:xfrm>
                           <a:prstGeom prst="rect">
                             <a:avLst/>
@@ -8062,6 +8314,7 @@
           <w:b/>
           <w:bCs/>
         </w:rPr>
+        <w:lastRenderedPageBreak/>
         <w:t>Functionality:</w:t>
       </w:r>
     </w:p>
@@ -8332,7 +8585,6 @@
           <w:b/>
           <w:bCs/>
         </w:rPr>
-        <w:lastRenderedPageBreak/>
         <w:t>Mobile Responsiveness:</w:t>
       </w:r>
       <w:r>
@@ -8369,6 +8621,7 @@
           <w:b/>
           <w:bCs/>
         </w:rPr>
+        <w:lastRenderedPageBreak/>
         <w:t>Security:</w:t>
       </w:r>
     </w:p>
@@ -8456,7 +8709,7 @@
     </w:p>
     <w:p/>
     <w:sectPr>
-      <w:headerReference w:type="default" r:id="rId71"/>
+      <w:headerReference w:type="default" r:id="rId74"/>
       <w:pgSz w:w="15840" w:h="12240" w:orient="landscape"/>
       <w:pgMar w:top="1440" w:right="1080" w:bottom="1440" w:left="1080" w:header="720" w:footer="720" w:gutter="0"/>
       <w:cols w:space="720"/>

</xml_diff>